<commit_message>
Added Percentage to report
</commit_message>
<xml_diff>
--- a/Computational Report.docx
+++ b/Computational Report.docx
@@ -3444,14 +3444,82 @@
         <w:lastRenderedPageBreak/>
         <w:t>Part 2 – Creating Noise Using Box Muller Algorithm</w:t>
       </w:r>
+      <w:bookmarkStart w:id="3" w:name="_GoBack"/>
       <w:bookmarkEnd w:id="2"/>
+      <w:bookmarkEnd w:id="3"/>
       <w:r>
         <w:t xml:space="preserve"> </w:t>
       </w:r>
-      <w:bookmarkStart w:id="3" w:name="_GoBack"/>
-      <w:bookmarkEnd w:id="3"/>
-    </w:p>
-    <w:p>
+    </w:p>
+    <w:p>
+      <w:r>
+        <w:rPr>
+          <w:noProof/>
+        </w:rPr>
+        <w:drawing>
+          <wp:anchor distT="0" distB="0" distL="114300" distR="114300" simplePos="0" relativeHeight="251678720" behindDoc="1" locked="0" layoutInCell="1" allowOverlap="1" wp14:anchorId="67F11A93" wp14:editId="6D13F1EA">
+            <wp:simplePos x="0" y="0"/>
+            <wp:positionH relativeFrom="column">
+              <wp:posOffset>1543050</wp:posOffset>
+            </wp:positionH>
+            <wp:positionV relativeFrom="paragraph">
+              <wp:posOffset>3961130</wp:posOffset>
+            </wp:positionV>
+            <wp:extent cx="2895600" cy="2305050"/>
+            <wp:effectExtent l="0" t="0" r="0" b="0"/>
+            <wp:wrapTight wrapText="bothSides">
+              <wp:wrapPolygon edited="0">
+                <wp:start x="0" y="0"/>
+                <wp:lineTo x="0" y="21421"/>
+                <wp:lineTo x="21458" y="21421"/>
+                <wp:lineTo x="21458" y="0"/>
+                <wp:lineTo x="0" y="0"/>
+              </wp:wrapPolygon>
+            </wp:wrapTight>
+            <wp:docPr id="27" name="Picture 27"/>
+            <wp:cNvGraphicFramePr>
+              <a:graphicFrameLocks xmlns:a="http://schemas.openxmlformats.org/drawingml/2006/main" noChangeAspect="1"/>
+            </wp:cNvGraphicFramePr>
+            <a:graphic xmlns:a="http://schemas.openxmlformats.org/drawingml/2006/main">
+              <a:graphicData uri="http://schemas.openxmlformats.org/drawingml/2006/picture">
+                <pic:pic xmlns:pic="http://schemas.openxmlformats.org/drawingml/2006/picture">
+                  <pic:nvPicPr>
+                    <pic:cNvPr id="1" name=""/>
+                    <pic:cNvPicPr/>
+                  </pic:nvPicPr>
+                  <pic:blipFill>
+                    <a:blip r:embed="rId21">
+                      <a:extLst>
+                        <a:ext uri="{28A0092B-C50C-407E-A947-70E740481C1C}">
+                          <a14:useLocalDpi xmlns:a14="http://schemas.microsoft.com/office/drawing/2010/main" val="0"/>
+                        </a:ext>
+                      </a:extLst>
+                    </a:blip>
+                    <a:stretch>
+                      <a:fillRect/>
+                    </a:stretch>
+                  </pic:blipFill>
+                  <pic:spPr>
+                    <a:xfrm>
+                      <a:off x="0" y="0"/>
+                      <a:ext cx="2895600" cy="2305050"/>
+                    </a:xfrm>
+                    <a:prstGeom prst="rect">
+                      <a:avLst/>
+                    </a:prstGeom>
+                  </pic:spPr>
+                </pic:pic>
+              </a:graphicData>
+            </a:graphic>
+            <wp14:sizeRelH relativeFrom="page">
+              <wp14:pctWidth>0</wp14:pctWidth>
+            </wp14:sizeRelH>
+            <wp14:sizeRelV relativeFrom="page">
+              <wp14:pctHeight>0</wp14:pctHeight>
+            </wp14:sizeRelV>
+          </wp:anchor>
+        </w:drawing>
+      </w:r>
       <w:r>
         <w:rPr>
           <w:noProof/>
@@ -3488,7 +3556,7 @@
                     <pic:cNvPicPr/>
                   </pic:nvPicPr>
                   <pic:blipFill>
-                    <a:blip r:embed="rId21">
+                    <a:blip r:embed="rId22">
                       <a:extLst>
                         <a:ext uri="{28A0092B-C50C-407E-A947-70E740481C1C}">
                           <a14:useLocalDpi xmlns:a14="http://schemas.microsoft.com/office/drawing/2010/main" val="0"/>
@@ -3556,7 +3624,7 @@
                     <pic:cNvPicPr/>
                   </pic:nvPicPr>
                   <pic:blipFill>
-                    <a:blip r:embed="rId22">
+                    <a:blip r:embed="rId23">
                       <a:extLst>
                         <a:ext uri="{28A0092B-C50C-407E-A947-70E740481C1C}">
                           <a14:useLocalDpi xmlns:a14="http://schemas.microsoft.com/office/drawing/2010/main" val="0"/>
@@ -3624,7 +3692,7 @@
                     <pic:cNvPicPr/>
                   </pic:nvPicPr>
                   <pic:blipFill>
-                    <a:blip r:embed="rId23">
+                    <a:blip r:embed="rId24">
                       <a:extLst>
                         <a:ext uri="{28A0092B-C50C-407E-A947-70E740481C1C}">
                           <a14:useLocalDpi xmlns:a14="http://schemas.microsoft.com/office/drawing/2010/main" val="0"/>
@@ -3692,7 +3760,7 @@
                     <pic:cNvPicPr/>
                   </pic:nvPicPr>
                   <pic:blipFill>
-                    <a:blip r:embed="rId24">
+                    <a:blip r:embed="rId25">
                       <a:extLst>
                         <a:ext uri="{28A0092B-C50C-407E-A947-70E740481C1C}">
                           <a14:useLocalDpi xmlns:a14="http://schemas.microsoft.com/office/drawing/2010/main" val="0"/>
@@ -3727,12 +3795,21 @@
     </w:p>
     <w:p/>
     <w:p/>
+    <w:p/>
+    <w:p/>
+    <w:p/>
+    <w:p/>
+    <w:p/>
+    <w:p/>
+    <w:p/>
+    <w:p/>
     <w:p>
       <w:pPr>
         <w:pStyle w:val="Heading2"/>
       </w:pPr>
       <w:bookmarkStart w:id="4" w:name="_Toc34860913"/>
       <w:r>
+        <w:lastRenderedPageBreak/>
         <w:t>Why Create Noise?</w:t>
       </w:r>
       <w:bookmarkEnd w:id="4"/>
@@ -3788,7 +3865,7 @@
                     <pic:cNvPicPr/>
                   </pic:nvPicPr>
                   <pic:blipFill>
-                    <a:blip r:embed="rId25">
+                    <a:blip r:embed="rId26">
                       <a:extLst>
                         <a:ext uri="{28A0092B-C50C-407E-A947-70E740481C1C}">
                           <a14:useLocalDpi xmlns:a14="http://schemas.microsoft.com/office/drawing/2010/main" val="0"/>
@@ -3859,7 +3936,7 @@
                     <pic:cNvPicPr/>
                   </pic:nvPicPr>
                   <pic:blipFill>
-                    <a:blip r:embed="rId26">
+                    <a:blip r:embed="rId27">
                       <a:extLst>
                         <a:ext uri="{28A0092B-C50C-407E-A947-70E740481C1C}">
                           <a14:useLocalDpi xmlns:a14="http://schemas.microsoft.com/office/drawing/2010/main" val="0"/>
@@ -3900,7 +3977,6 @@
         <w:rPr>
           <w:noProof/>
         </w:rPr>
-        <w:lastRenderedPageBreak/>
         <w:drawing>
           <wp:anchor distT="0" distB="0" distL="114300" distR="114300" simplePos="0" relativeHeight="251671552" behindDoc="1" locked="0" layoutInCell="1" allowOverlap="1" wp14:anchorId="20D58E34" wp14:editId="01D751F4">
             <wp:simplePos x="0" y="0"/>
@@ -3933,7 +4009,7 @@
                     <pic:cNvPicPr/>
                   </pic:nvPicPr>
                   <pic:blipFill>
-                    <a:blip r:embed="rId27">
+                    <a:blip r:embed="rId28">
                       <a:extLst>
                         <a:ext uri="{28A0092B-C50C-407E-A947-70E740481C1C}">
                           <a14:useLocalDpi xmlns:a14="http://schemas.microsoft.com/office/drawing/2010/main" val="0"/>
@@ -4071,7 +4147,7 @@
                     <pic:cNvPicPr/>
                   </pic:nvPicPr>
                   <pic:blipFill>
-                    <a:blip r:embed="rId28"/>
+                    <a:blip r:embed="rId29"/>
                     <a:stretch>
                       <a:fillRect/>
                     </a:stretch>
@@ -4103,48 +4179,6 @@
             <wp:extent cx="5322632" cy="3187917"/>
             <wp:effectExtent l="0" t="0" r="0" b="0"/>
             <wp:docPr id="2" name="Picture 2"/>
-            <wp:cNvGraphicFramePr>
-              <a:graphicFrameLocks xmlns:a="http://schemas.openxmlformats.org/drawingml/2006/main" noChangeAspect="1"/>
-            </wp:cNvGraphicFramePr>
-            <a:graphic xmlns:a="http://schemas.openxmlformats.org/drawingml/2006/main">
-              <a:graphicData uri="http://schemas.openxmlformats.org/drawingml/2006/picture">
-                <pic:pic xmlns:pic="http://schemas.openxmlformats.org/drawingml/2006/picture">
-                  <pic:nvPicPr>
-                    <pic:cNvPr id="1" name=""/>
-                    <pic:cNvPicPr/>
-                  </pic:nvPicPr>
-                  <pic:blipFill>
-                    <a:blip r:embed="rId29"/>
-                    <a:stretch>
-                      <a:fillRect/>
-                    </a:stretch>
-                  </pic:blipFill>
-                  <pic:spPr>
-                    <a:xfrm>
-                      <a:off x="0" y="0"/>
-                      <a:ext cx="5345492" cy="3201609"/>
-                    </a:xfrm>
-                    <a:prstGeom prst="rect">
-                      <a:avLst/>
-                    </a:prstGeom>
-                  </pic:spPr>
-                </pic:pic>
-              </a:graphicData>
-            </a:graphic>
-          </wp:inline>
-        </w:drawing>
-      </w:r>
-    </w:p>
-    <w:p>
-      <w:r>
-        <w:rPr>
-          <w:noProof/>
-        </w:rPr>
-        <w:drawing>
-          <wp:inline distT="0" distB="0" distL="0" distR="0" wp14:anchorId="4F8F7769" wp14:editId="0B6FF488">
-            <wp:extent cx="5323217" cy="2120794"/>
-            <wp:effectExtent l="0" t="0" r="0" b="0"/>
-            <wp:docPr id="3" name="Picture 3"/>
             <wp:cNvGraphicFramePr>
               <a:graphicFrameLocks xmlns:a="http://schemas.openxmlformats.org/drawingml/2006/main" noChangeAspect="1"/>
             </wp:cNvGraphicFramePr>
@@ -4164,7 +4198,7 @@
                   <pic:spPr>
                     <a:xfrm>
                       <a:off x="0" y="0"/>
-                      <a:ext cx="5341547" cy="2128097"/>
+                      <a:ext cx="5345492" cy="3201609"/>
                     </a:xfrm>
                     <a:prstGeom prst="rect">
                       <a:avLst/>
@@ -4178,34 +4212,15 @@
       </w:r>
     </w:p>
     <w:p>
-      <w:pPr>
-        <w:pStyle w:val="Heading3"/>
-      </w:pPr>
-      <w:bookmarkStart w:id="13" w:name="_Toc34860922"/>
-      <w:r>
-        <w:t>Part 1</w:t>
-      </w:r>
-      <w:r>
-        <w:t>:</w:t>
-      </w:r>
-      <w:r>
-        <w:t xml:space="preserve"> Coded Results</w:t>
-      </w:r>
-      <w:bookmarkEnd w:id="13"/>
-      <w:r>
-        <w:t xml:space="preserve"> </w:t>
-      </w:r>
-    </w:p>
-    <w:p>
       <w:r>
         <w:rPr>
           <w:noProof/>
         </w:rPr>
         <w:drawing>
-          <wp:inline distT="0" distB="0" distL="0" distR="0" wp14:anchorId="00BC8A00" wp14:editId="1AAD800E">
-            <wp:extent cx="5332719" cy="2236835"/>
-            <wp:effectExtent l="0" t="0" r="1905" b="0"/>
-            <wp:docPr id="4" name="Picture 4"/>
+          <wp:inline distT="0" distB="0" distL="0" distR="0" wp14:anchorId="4F8F7769" wp14:editId="0B6FF488">
+            <wp:extent cx="5323217" cy="2120794"/>
+            <wp:effectExtent l="0" t="0" r="0" b="0"/>
+            <wp:docPr id="3" name="Picture 3"/>
             <wp:cNvGraphicFramePr>
               <a:graphicFrameLocks xmlns:a="http://schemas.openxmlformats.org/drawingml/2006/main" noChangeAspect="1"/>
             </wp:cNvGraphicFramePr>
@@ -4225,7 +4240,7 @@
                   <pic:spPr>
                     <a:xfrm>
                       <a:off x="0" y="0"/>
-                      <a:ext cx="5362708" cy="2249414"/>
+                      <a:ext cx="5341547" cy="2128097"/>
                     </a:xfrm>
                     <a:prstGeom prst="rect">
                       <a:avLst/>
@@ -4239,16 +4254,34 @@
       </w:r>
     </w:p>
     <w:p>
+      <w:pPr>
+        <w:pStyle w:val="Heading3"/>
+      </w:pPr>
+      <w:bookmarkStart w:id="13" w:name="_Toc34860922"/>
+      <w:r>
+        <w:t>Part 1</w:t>
+      </w:r>
+      <w:r>
+        <w:t>:</w:t>
+      </w:r>
+      <w:r>
+        <w:t xml:space="preserve"> Coded Results</w:t>
+      </w:r>
+      <w:bookmarkEnd w:id="13"/>
+      <w:r>
+        <w:t xml:space="preserve"> </w:t>
+      </w:r>
+    </w:p>
+    <w:p>
       <w:r>
         <w:rPr>
           <w:noProof/>
         </w:rPr>
-        <w:lastRenderedPageBreak/>
         <w:drawing>
-          <wp:inline distT="0" distB="0" distL="0" distR="0" wp14:anchorId="46C498AC" wp14:editId="107FF57C">
-            <wp:extent cx="5271247" cy="1844878"/>
-            <wp:effectExtent l="0" t="0" r="5715" b="3175"/>
-            <wp:docPr id="5" name="Picture 5"/>
+          <wp:inline distT="0" distB="0" distL="0" distR="0" wp14:anchorId="00BC8A00" wp14:editId="1AAD800E">
+            <wp:extent cx="5332719" cy="2236835"/>
+            <wp:effectExtent l="0" t="0" r="1905" b="0"/>
+            <wp:docPr id="4" name="Picture 4"/>
             <wp:cNvGraphicFramePr>
               <a:graphicFrameLocks xmlns:a="http://schemas.openxmlformats.org/drawingml/2006/main" noChangeAspect="1"/>
             </wp:cNvGraphicFramePr>
@@ -4268,7 +4301,7 @@
                   <pic:spPr>
                     <a:xfrm>
                       <a:off x="0" y="0"/>
-                      <a:ext cx="5283449" cy="1849148"/>
+                      <a:ext cx="5362708" cy="2249414"/>
                     </a:xfrm>
                     <a:prstGeom prst="rect">
                       <a:avLst/>
@@ -4286,11 +4319,12 @@
         <w:rPr>
           <w:noProof/>
         </w:rPr>
+        <w:lastRenderedPageBreak/>
         <w:drawing>
-          <wp:inline distT="0" distB="0" distL="0" distR="0" wp14:anchorId="30C50B15" wp14:editId="7C24DC26">
-            <wp:extent cx="5271135" cy="3039108"/>
-            <wp:effectExtent l="0" t="0" r="5715" b="9525"/>
-            <wp:docPr id="6" name="Picture 6"/>
+          <wp:inline distT="0" distB="0" distL="0" distR="0" wp14:anchorId="46C498AC" wp14:editId="107FF57C">
+            <wp:extent cx="5271247" cy="1844878"/>
+            <wp:effectExtent l="0" t="0" r="5715" b="3175"/>
+            <wp:docPr id="5" name="Picture 5"/>
             <wp:cNvGraphicFramePr>
               <a:graphicFrameLocks xmlns:a="http://schemas.openxmlformats.org/drawingml/2006/main" noChangeAspect="1"/>
             </wp:cNvGraphicFramePr>
@@ -4310,7 +4344,7 @@
                   <pic:spPr>
                     <a:xfrm>
                       <a:off x="0" y="0"/>
-                      <a:ext cx="5293871" cy="3052217"/>
+                      <a:ext cx="5283449" cy="1849148"/>
                     </a:xfrm>
                     <a:prstGeom prst="rect">
                       <a:avLst/>
@@ -4329,10 +4363,10 @@
           <w:noProof/>
         </w:rPr>
         <w:drawing>
-          <wp:inline distT="0" distB="0" distL="0" distR="0" wp14:anchorId="77CCF192" wp14:editId="526CEF87">
-            <wp:extent cx="5240511" cy="1803349"/>
-            <wp:effectExtent l="0" t="0" r="0" b="6985"/>
-            <wp:docPr id="7" name="Picture 7"/>
+          <wp:inline distT="0" distB="0" distL="0" distR="0" wp14:anchorId="30C50B15" wp14:editId="7C24DC26">
+            <wp:extent cx="5271135" cy="3039108"/>
+            <wp:effectExtent l="0" t="0" r="5715" b="9525"/>
+            <wp:docPr id="6" name="Picture 6"/>
             <wp:cNvGraphicFramePr>
               <a:graphicFrameLocks xmlns:a="http://schemas.openxmlformats.org/drawingml/2006/main" noChangeAspect="1"/>
             </wp:cNvGraphicFramePr>
@@ -4352,7 +4386,7 @@
                   <pic:spPr>
                     <a:xfrm>
                       <a:off x="0" y="0"/>
-                      <a:ext cx="5266482" cy="1812286"/>
+                      <a:ext cx="5293871" cy="3052217"/>
                     </a:xfrm>
                     <a:prstGeom prst="rect">
                       <a:avLst/>
@@ -4366,29 +4400,15 @@
       </w:r>
     </w:p>
     <w:p>
-      <w:pPr>
-        <w:pStyle w:val="Heading3"/>
-      </w:pPr>
-      <w:bookmarkStart w:id="14" w:name="_Toc34860923"/>
-      <w:r>
-        <w:lastRenderedPageBreak/>
-        <w:t>Part 1: Coded results for Different Step Sizes</w:t>
-      </w:r>
-      <w:bookmarkEnd w:id="14"/>
-      <w:r>
-        <w:t xml:space="preserve"> </w:t>
-      </w:r>
-    </w:p>
-    <w:p>
       <w:r>
         <w:rPr>
           <w:noProof/>
         </w:rPr>
         <w:drawing>
-          <wp:inline distT="0" distB="0" distL="0" distR="0" wp14:anchorId="66A5776A" wp14:editId="01F9752F">
-            <wp:extent cx="5186723" cy="3153638"/>
-            <wp:effectExtent l="0" t="0" r="0" b="8890"/>
-            <wp:docPr id="8" name="Picture 8"/>
+          <wp:inline distT="0" distB="0" distL="0" distR="0" wp14:anchorId="77CCF192" wp14:editId="526CEF87">
+            <wp:extent cx="5240511" cy="1803349"/>
+            <wp:effectExtent l="0" t="0" r="0" b="6985"/>
+            <wp:docPr id="7" name="Picture 7"/>
             <wp:cNvGraphicFramePr>
               <a:graphicFrameLocks xmlns:a="http://schemas.openxmlformats.org/drawingml/2006/main" noChangeAspect="1"/>
             </wp:cNvGraphicFramePr>
@@ -4408,7 +4428,7 @@
                   <pic:spPr>
                     <a:xfrm>
                       <a:off x="0" y="0"/>
-                      <a:ext cx="5209100" cy="3167244"/>
+                      <a:ext cx="5266482" cy="1812286"/>
                     </a:xfrm>
                     <a:prstGeom prst="rect">
                       <a:avLst/>
@@ -4422,15 +4442,29 @@
       </w:r>
     </w:p>
     <w:p>
+      <w:pPr>
+        <w:pStyle w:val="Heading3"/>
+      </w:pPr>
+      <w:bookmarkStart w:id="14" w:name="_Toc34860923"/>
+      <w:r>
+        <w:lastRenderedPageBreak/>
+        <w:t>Part 1: Coded results for Different Step Sizes</w:t>
+      </w:r>
+      <w:bookmarkEnd w:id="14"/>
+      <w:r>
+        <w:t xml:space="preserve"> </w:t>
+      </w:r>
+    </w:p>
+    <w:p>
       <w:r>
         <w:rPr>
           <w:noProof/>
         </w:rPr>
         <w:drawing>
-          <wp:inline distT="0" distB="0" distL="0" distR="0" wp14:anchorId="583B8235" wp14:editId="527D8F91">
-            <wp:extent cx="5202091" cy="1384381"/>
-            <wp:effectExtent l="0" t="0" r="0" b="6350"/>
-            <wp:docPr id="9" name="Picture 9"/>
+          <wp:inline distT="0" distB="0" distL="0" distR="0" wp14:anchorId="66A5776A" wp14:editId="01F9752F">
+            <wp:extent cx="5186723" cy="3153638"/>
+            <wp:effectExtent l="0" t="0" r="0" b="8890"/>
+            <wp:docPr id="8" name="Picture 8"/>
             <wp:cNvGraphicFramePr>
               <a:graphicFrameLocks xmlns:a="http://schemas.openxmlformats.org/drawingml/2006/main" noChangeAspect="1"/>
             </wp:cNvGraphicFramePr>
@@ -4450,7 +4484,7 @@
                   <pic:spPr>
                     <a:xfrm>
                       <a:off x="0" y="0"/>
-                      <a:ext cx="5235894" cy="1393377"/>
+                      <a:ext cx="5209100" cy="3167244"/>
                     </a:xfrm>
                     <a:prstGeom prst="rect">
                       <a:avLst/>
@@ -4464,28 +4498,15 @@
       </w:r>
     </w:p>
     <w:p>
-      <w:pPr>
-        <w:pStyle w:val="Heading3"/>
-      </w:pPr>
-      <w:bookmarkStart w:id="15" w:name="_Toc34860924"/>
-      <w:r>
-        <w:t>Part 1: Actual Results Plotted</w:t>
-      </w:r>
-      <w:bookmarkEnd w:id="15"/>
-      <w:r>
-        <w:t xml:space="preserve"> </w:t>
-      </w:r>
-    </w:p>
-    <w:p>
       <w:r>
         <w:rPr>
           <w:noProof/>
         </w:rPr>
         <w:drawing>
-          <wp:inline distT="0" distB="0" distL="0" distR="0" wp14:anchorId="3BA68D73" wp14:editId="0EA43A60">
-            <wp:extent cx="5294299" cy="1708652"/>
-            <wp:effectExtent l="0" t="0" r="1905" b="6350"/>
-            <wp:docPr id="10" name="Picture 10"/>
+          <wp:inline distT="0" distB="0" distL="0" distR="0" wp14:anchorId="583B8235" wp14:editId="527D8F91">
+            <wp:extent cx="5202091" cy="1384381"/>
+            <wp:effectExtent l="0" t="0" r="0" b="6350"/>
+            <wp:docPr id="9" name="Picture 9"/>
             <wp:cNvGraphicFramePr>
               <a:graphicFrameLocks xmlns:a="http://schemas.openxmlformats.org/drawingml/2006/main" noChangeAspect="1"/>
             </wp:cNvGraphicFramePr>
@@ -4505,7 +4526,7 @@
                   <pic:spPr>
                     <a:xfrm>
                       <a:off x="0" y="0"/>
-                      <a:ext cx="5321171" cy="1717325"/>
+                      <a:ext cx="5235894" cy="1393377"/>
                     </a:xfrm>
                     <a:prstGeom prst="rect">
                       <a:avLst/>
@@ -4522,12 +4543,11 @@
       <w:pPr>
         <w:pStyle w:val="Heading3"/>
       </w:pPr>
-      <w:bookmarkStart w:id="16" w:name="_Toc34860925"/>
-      <w:r>
-        <w:lastRenderedPageBreak/>
-        <w:t>Part 2: Methods (Box Muller Method)</w:t>
-      </w:r>
-      <w:bookmarkEnd w:id="16"/>
+      <w:bookmarkStart w:id="15" w:name="_Toc34860924"/>
+      <w:r>
+        <w:t>Part 1: Actual Results Plotted</w:t>
+      </w:r>
+      <w:bookmarkEnd w:id="15"/>
       <w:r>
         <w:t xml:space="preserve"> </w:t>
       </w:r>
@@ -4538,10 +4558,10 @@
           <w:noProof/>
         </w:rPr>
         <w:drawing>
-          <wp:inline distT="0" distB="0" distL="0" distR="0" wp14:anchorId="299426E8" wp14:editId="65CA5536">
-            <wp:extent cx="5285300" cy="2635623"/>
-            <wp:effectExtent l="0" t="0" r="0" b="0"/>
-            <wp:docPr id="11" name="Picture 11"/>
+          <wp:inline distT="0" distB="0" distL="0" distR="0" wp14:anchorId="3BA68D73" wp14:editId="0EA43A60">
+            <wp:extent cx="5294299" cy="1708652"/>
+            <wp:effectExtent l="0" t="0" r="1905" b="6350"/>
+            <wp:docPr id="10" name="Picture 10"/>
             <wp:cNvGraphicFramePr>
               <a:graphicFrameLocks xmlns:a="http://schemas.openxmlformats.org/drawingml/2006/main" noChangeAspect="1"/>
             </wp:cNvGraphicFramePr>
@@ -4561,7 +4581,7 @@
                   <pic:spPr>
                     <a:xfrm>
                       <a:off x="0" y="0"/>
-                      <a:ext cx="5301692" cy="2643797"/>
+                      <a:ext cx="5321171" cy="1717325"/>
                     </a:xfrm>
                     <a:prstGeom prst="rect">
                       <a:avLst/>
@@ -4574,16 +4594,19 @@
         </w:drawing>
       </w:r>
     </w:p>
-    <w:p/>
     <w:p>
       <w:pPr>
         <w:pStyle w:val="Heading3"/>
       </w:pPr>
-      <w:bookmarkStart w:id="17" w:name="_Toc34860926"/>
-      <w:r>
-        <w:t>Part 2: Plots of Random Numbers</w:t>
-      </w:r>
-      <w:bookmarkEnd w:id="17"/>
+      <w:bookmarkStart w:id="16" w:name="_Toc34860925"/>
+      <w:r>
+        <w:lastRenderedPageBreak/>
+        <w:t>Part 2: Methods (Box Muller Method)</w:t>
+      </w:r>
+      <w:bookmarkEnd w:id="16"/>
+      <w:r>
+        <w:t xml:space="preserve"> </w:t>
+      </w:r>
     </w:p>
     <w:p>
       <w:r>
@@ -4591,10 +4614,10 @@
           <w:noProof/>
         </w:rPr>
         <w:drawing>
-          <wp:inline distT="0" distB="0" distL="0" distR="0" wp14:anchorId="4FA4BABA" wp14:editId="231DFEB2">
-            <wp:extent cx="5239221" cy="3165822"/>
+          <wp:inline distT="0" distB="0" distL="0" distR="0" wp14:anchorId="299426E8" wp14:editId="65CA5536">
+            <wp:extent cx="5285300" cy="2635623"/>
             <wp:effectExtent l="0" t="0" r="0" b="0"/>
-            <wp:docPr id="12" name="Picture 12"/>
+            <wp:docPr id="11" name="Picture 11"/>
             <wp:cNvGraphicFramePr>
               <a:graphicFrameLocks xmlns:a="http://schemas.openxmlformats.org/drawingml/2006/main" noChangeAspect="1"/>
             </wp:cNvGraphicFramePr>
@@ -4614,7 +4637,7 @@
                   <pic:spPr>
                     <a:xfrm>
                       <a:off x="0" y="0"/>
-                      <a:ext cx="5248902" cy="3171672"/>
+                      <a:ext cx="5301692" cy="2643797"/>
                     </a:xfrm>
                     <a:prstGeom prst="rect">
                       <a:avLst/>
@@ -4627,16 +4650,27 @@
         </w:drawing>
       </w:r>
     </w:p>
+    <w:p/>
+    <w:p>
+      <w:pPr>
+        <w:pStyle w:val="Heading3"/>
+      </w:pPr>
+      <w:bookmarkStart w:id="17" w:name="_Toc34860926"/>
+      <w:r>
+        <w:t>Part 2: Plots of Random Numbers</w:t>
+      </w:r>
+      <w:bookmarkEnd w:id="17"/>
+    </w:p>
     <w:p>
       <w:r>
         <w:rPr>
           <w:noProof/>
         </w:rPr>
         <w:drawing>
-          <wp:inline distT="0" distB="0" distL="0" distR="0" wp14:anchorId="37B406CE" wp14:editId="08AFDB85">
-            <wp:extent cx="5202091" cy="1489852"/>
+          <wp:inline distT="0" distB="0" distL="0" distR="0" wp14:anchorId="4FA4BABA" wp14:editId="231DFEB2">
+            <wp:extent cx="5239221" cy="3165822"/>
             <wp:effectExtent l="0" t="0" r="0" b="0"/>
-            <wp:docPr id="13" name="Picture 13"/>
+            <wp:docPr id="12" name="Picture 12"/>
             <wp:cNvGraphicFramePr>
               <a:graphicFrameLocks xmlns:a="http://schemas.openxmlformats.org/drawingml/2006/main" noChangeAspect="1"/>
             </wp:cNvGraphicFramePr>
@@ -4656,7 +4690,7 @@
                   <pic:spPr>
                     <a:xfrm>
                       <a:off x="0" y="0"/>
-                      <a:ext cx="5264577" cy="1507748"/>
+                      <a:ext cx="5248902" cy="3171672"/>
                     </a:xfrm>
                     <a:prstGeom prst="rect">
                       <a:avLst/>
@@ -4670,29 +4704,15 @@
       </w:r>
     </w:p>
     <w:p>
-      <w:pPr>
-        <w:pStyle w:val="Heading3"/>
-      </w:pPr>
-      <w:bookmarkStart w:id="18" w:name="_Toc34860927"/>
-      <w:r>
-        <w:lastRenderedPageBreak/>
-        <w:t>Part 2: Add Results to X Data</w:t>
-      </w:r>
-      <w:bookmarkEnd w:id="18"/>
-      <w:r>
-        <w:t xml:space="preserve"> </w:t>
-      </w:r>
-    </w:p>
-    <w:p>
       <w:r>
         <w:rPr>
           <w:noProof/>
         </w:rPr>
         <w:drawing>
-          <wp:inline distT="0" distB="0" distL="0" distR="0" wp14:anchorId="74B5577E" wp14:editId="4A020C1C">
-            <wp:extent cx="5109882" cy="1976923"/>
-            <wp:effectExtent l="0" t="0" r="0" b="4445"/>
-            <wp:docPr id="14" name="Picture 14"/>
+          <wp:inline distT="0" distB="0" distL="0" distR="0" wp14:anchorId="37B406CE" wp14:editId="08AFDB85">
+            <wp:extent cx="5202091" cy="1489852"/>
+            <wp:effectExtent l="0" t="0" r="0" b="0"/>
+            <wp:docPr id="13" name="Picture 13"/>
             <wp:cNvGraphicFramePr>
               <a:graphicFrameLocks xmlns:a="http://schemas.openxmlformats.org/drawingml/2006/main" noChangeAspect="1"/>
             </wp:cNvGraphicFramePr>
@@ -4712,7 +4732,7 @@
                   <pic:spPr>
                     <a:xfrm>
                       <a:off x="0" y="0"/>
-                      <a:ext cx="5127574" cy="1983768"/>
+                      <a:ext cx="5264577" cy="1507748"/>
                     </a:xfrm>
                     <a:prstGeom prst="rect">
                       <a:avLst/>
@@ -4726,15 +4746,29 @@
       </w:r>
     </w:p>
     <w:p>
+      <w:pPr>
+        <w:pStyle w:val="Heading3"/>
+      </w:pPr>
+      <w:bookmarkStart w:id="18" w:name="_Toc34860927"/>
+      <w:r>
+        <w:lastRenderedPageBreak/>
+        <w:t>Part 2: Add Results to X Data</w:t>
+      </w:r>
+      <w:bookmarkEnd w:id="18"/>
+      <w:r>
+        <w:t xml:space="preserve"> </w:t>
+      </w:r>
+    </w:p>
+    <w:p>
       <w:r>
         <w:rPr>
           <w:noProof/>
         </w:rPr>
         <w:drawing>
-          <wp:inline distT="0" distB="0" distL="0" distR="0" wp14:anchorId="759F8D48" wp14:editId="4D47C8AE">
-            <wp:extent cx="5117566" cy="2219729"/>
-            <wp:effectExtent l="0" t="0" r="6985" b="9525"/>
-            <wp:docPr id="15" name="Picture 15"/>
+          <wp:inline distT="0" distB="0" distL="0" distR="0" wp14:anchorId="74B5577E" wp14:editId="4A020C1C">
+            <wp:extent cx="5109882" cy="1976923"/>
+            <wp:effectExtent l="0" t="0" r="0" b="4445"/>
+            <wp:docPr id="14" name="Picture 14"/>
             <wp:cNvGraphicFramePr>
               <a:graphicFrameLocks xmlns:a="http://schemas.openxmlformats.org/drawingml/2006/main" noChangeAspect="1"/>
             </wp:cNvGraphicFramePr>
@@ -4754,7 +4788,7 @@
                   <pic:spPr>
                     <a:xfrm>
                       <a:off x="0" y="0"/>
-                      <a:ext cx="5127841" cy="2224186"/>
+                      <a:ext cx="5127574" cy="1983768"/>
                     </a:xfrm>
                     <a:prstGeom prst="rect">
                       <a:avLst/>
@@ -4773,10 +4807,10 @@
           <w:noProof/>
         </w:rPr>
         <w:drawing>
-          <wp:inline distT="0" distB="0" distL="0" distR="0" wp14:anchorId="1A456DE0" wp14:editId="21EF0FE7">
-            <wp:extent cx="5094514" cy="1850755"/>
-            <wp:effectExtent l="0" t="0" r="0" b="0"/>
-            <wp:docPr id="16" name="Picture 16"/>
+          <wp:inline distT="0" distB="0" distL="0" distR="0" wp14:anchorId="759F8D48" wp14:editId="4D47C8AE">
+            <wp:extent cx="5117566" cy="2219729"/>
+            <wp:effectExtent l="0" t="0" r="6985" b="9525"/>
+            <wp:docPr id="15" name="Picture 15"/>
             <wp:cNvGraphicFramePr>
               <a:graphicFrameLocks xmlns:a="http://schemas.openxmlformats.org/drawingml/2006/main" noChangeAspect="1"/>
             </wp:cNvGraphicFramePr>
@@ -4796,7 +4830,7 @@
                   <pic:spPr>
                     <a:xfrm>
                       <a:off x="0" y="0"/>
-                      <a:ext cx="5109128" cy="1856064"/>
+                      <a:ext cx="5127841" cy="2224186"/>
                     </a:xfrm>
                     <a:prstGeom prst="rect">
                       <a:avLst/>
@@ -4810,25 +4844,15 @@
       </w:r>
     </w:p>
     <w:p>
-      <w:pPr>
-        <w:pStyle w:val="Heading3"/>
-      </w:pPr>
-      <w:bookmarkStart w:id="19" w:name="_Toc34860928"/>
-      <w:r>
-        <w:t>Part 2: Plot X Noise against Actual for Step</w:t>
-      </w:r>
-      <w:bookmarkEnd w:id="19"/>
-    </w:p>
-    <w:p>
       <w:r>
         <w:rPr>
           <w:noProof/>
         </w:rPr>
         <w:drawing>
-          <wp:inline distT="0" distB="0" distL="0" distR="0" wp14:anchorId="310D9B31" wp14:editId="7AA5B6EA">
-            <wp:extent cx="5056094" cy="1523662"/>
-            <wp:effectExtent l="0" t="0" r="0" b="635"/>
-            <wp:docPr id="17" name="Picture 17"/>
+          <wp:inline distT="0" distB="0" distL="0" distR="0" wp14:anchorId="1A456DE0" wp14:editId="21EF0FE7">
+            <wp:extent cx="5094514" cy="1850755"/>
+            <wp:effectExtent l="0" t="0" r="0" b="0"/>
+            <wp:docPr id="16" name="Picture 16"/>
             <wp:cNvGraphicFramePr>
               <a:graphicFrameLocks xmlns:a="http://schemas.openxmlformats.org/drawingml/2006/main" noChangeAspect="1"/>
             </wp:cNvGraphicFramePr>
@@ -4848,7 +4872,7 @@
                   <pic:spPr>
                     <a:xfrm>
                       <a:off x="0" y="0"/>
-                      <a:ext cx="5106537" cy="1538863"/>
+                      <a:ext cx="5109128" cy="1856064"/>
                     </a:xfrm>
                     <a:prstGeom prst="rect">
                       <a:avLst/>
@@ -4865,18 +4889,11 @@
       <w:pPr>
         <w:pStyle w:val="Heading3"/>
       </w:pPr>
-      <w:bookmarkStart w:id="20" w:name="_Toc34860929"/>
-      <w:r>
-        <w:lastRenderedPageBreak/>
-        <w:t xml:space="preserve">Part 3: </w:t>
-      </w:r>
-      <w:r>
-        <w:t>Step Function Perceptron</w:t>
-      </w:r>
-      <w:bookmarkEnd w:id="20"/>
-      <w:r>
-        <w:t xml:space="preserve"> </w:t>
-      </w:r>
+      <w:bookmarkStart w:id="19" w:name="_Toc34860928"/>
+      <w:r>
+        <w:t>Part 2: Plot X Noise against Actual for Step</w:t>
+      </w:r>
+      <w:bookmarkEnd w:id="19"/>
     </w:p>
     <w:p>
       <w:r>
@@ -4884,10 +4901,10 @@
           <w:noProof/>
         </w:rPr>
         <w:drawing>
-          <wp:inline distT="0" distB="0" distL="0" distR="0" wp14:anchorId="21339F70" wp14:editId="073B4841">
-            <wp:extent cx="5731510" cy="3321050"/>
-            <wp:effectExtent l="0" t="0" r="2540" b="0"/>
-            <wp:docPr id="18" name="Picture 18"/>
+          <wp:inline distT="0" distB="0" distL="0" distR="0" wp14:anchorId="310D9B31" wp14:editId="7AA5B6EA">
+            <wp:extent cx="5056094" cy="1523662"/>
+            <wp:effectExtent l="0" t="0" r="0" b="635"/>
+            <wp:docPr id="17" name="Picture 17"/>
             <wp:cNvGraphicFramePr>
               <a:graphicFrameLocks xmlns:a="http://schemas.openxmlformats.org/drawingml/2006/main" noChangeAspect="1"/>
             </wp:cNvGraphicFramePr>
@@ -4907,7 +4924,7 @@
                   <pic:spPr>
                     <a:xfrm>
                       <a:off x="0" y="0"/>
-                      <a:ext cx="5731510" cy="3321050"/>
+                      <a:ext cx="5106537" cy="1538863"/>
                     </a:xfrm>
                     <a:prstGeom prst="rect">
                       <a:avLst/>
@@ -4924,11 +4941,15 @@
       <w:pPr>
         <w:pStyle w:val="Heading3"/>
       </w:pPr>
-      <w:bookmarkStart w:id="21" w:name="_Toc34860930"/>
-      <w:r>
-        <w:t>Part 3: Step Function Perceptron Results</w:t>
-      </w:r>
-      <w:bookmarkEnd w:id="21"/>
+      <w:bookmarkStart w:id="20" w:name="_Toc34860929"/>
+      <w:r>
+        <w:lastRenderedPageBreak/>
+        <w:t xml:space="preserve">Part 3: </w:t>
+      </w:r>
+      <w:r>
+        <w:t>Step Function Perceptron</w:t>
+      </w:r>
+      <w:bookmarkEnd w:id="20"/>
       <w:r>
         <w:t xml:space="preserve"> </w:t>
       </w:r>
@@ -4939,10 +4960,10 @@
           <w:noProof/>
         </w:rPr>
         <w:drawing>
-          <wp:inline distT="0" distB="0" distL="0" distR="0" wp14:anchorId="4C70A5A0" wp14:editId="054238F2">
-            <wp:extent cx="5731510" cy="3326765"/>
-            <wp:effectExtent l="0" t="0" r="2540" b="6985"/>
-            <wp:docPr id="19" name="Picture 19"/>
+          <wp:inline distT="0" distB="0" distL="0" distR="0" wp14:anchorId="21339F70" wp14:editId="073B4841">
+            <wp:extent cx="5731510" cy="3321050"/>
+            <wp:effectExtent l="0" t="0" r="2540" b="0"/>
+            <wp:docPr id="18" name="Picture 18"/>
             <wp:cNvGraphicFramePr>
               <a:graphicFrameLocks xmlns:a="http://schemas.openxmlformats.org/drawingml/2006/main" noChangeAspect="1"/>
             </wp:cNvGraphicFramePr>
@@ -4962,7 +4983,7 @@
                   <pic:spPr>
                     <a:xfrm>
                       <a:off x="0" y="0"/>
-                      <a:ext cx="5731510" cy="3326765"/>
+                      <a:ext cx="5731510" cy="3321050"/>
                     </a:xfrm>
                     <a:prstGeom prst="rect">
                       <a:avLst/>
@@ -4979,12 +5000,11 @@
       <w:pPr>
         <w:pStyle w:val="Heading3"/>
       </w:pPr>
-      <w:bookmarkStart w:id="22" w:name="_Toc34860931"/>
-      <w:r>
-        <w:lastRenderedPageBreak/>
-        <w:t>Part 3: Step Function Change in Learning Rate</w:t>
-      </w:r>
-      <w:bookmarkEnd w:id="22"/>
+      <w:bookmarkStart w:id="21" w:name="_Toc34860930"/>
+      <w:r>
+        <w:t>Part 3: Step Function Perceptron Results</w:t>
+      </w:r>
+      <w:bookmarkEnd w:id="21"/>
       <w:r>
         <w:t xml:space="preserve"> </w:t>
       </w:r>
@@ -4995,10 +5015,10 @@
           <w:noProof/>
         </w:rPr>
         <w:drawing>
-          <wp:inline distT="0" distB="0" distL="0" distR="0" wp14:anchorId="3F4F5C26" wp14:editId="5187BA99">
-            <wp:extent cx="5731510" cy="2675890"/>
-            <wp:effectExtent l="0" t="0" r="2540" b="0"/>
-            <wp:docPr id="20" name="Picture 20"/>
+          <wp:inline distT="0" distB="0" distL="0" distR="0" wp14:anchorId="4C70A5A0" wp14:editId="054238F2">
+            <wp:extent cx="5731510" cy="3326765"/>
+            <wp:effectExtent l="0" t="0" r="2540" b="6985"/>
+            <wp:docPr id="19" name="Picture 19"/>
             <wp:cNvGraphicFramePr>
               <a:graphicFrameLocks xmlns:a="http://schemas.openxmlformats.org/drawingml/2006/main" noChangeAspect="1"/>
             </wp:cNvGraphicFramePr>
@@ -5018,7 +5038,7 @@
                   <pic:spPr>
                     <a:xfrm>
                       <a:off x="0" y="0"/>
-                      <a:ext cx="5731510" cy="2675890"/>
+                      <a:ext cx="5731510" cy="3326765"/>
                     </a:xfrm>
                     <a:prstGeom prst="rect">
                       <a:avLst/>
@@ -5032,15 +5052,29 @@
       </w:r>
     </w:p>
     <w:p>
+      <w:pPr>
+        <w:pStyle w:val="Heading3"/>
+      </w:pPr>
+      <w:bookmarkStart w:id="22" w:name="_Toc34860931"/>
+      <w:r>
+        <w:lastRenderedPageBreak/>
+        <w:t>Part 3: Step Function Change in Learning Rate</w:t>
+      </w:r>
+      <w:bookmarkEnd w:id="22"/>
+      <w:r>
+        <w:t xml:space="preserve"> </w:t>
+      </w:r>
+    </w:p>
+    <w:p>
       <w:r>
         <w:rPr>
           <w:noProof/>
         </w:rPr>
         <w:drawing>
-          <wp:inline distT="0" distB="0" distL="0" distR="0" wp14:anchorId="0851EAE7" wp14:editId="7E9DEE64">
-            <wp:extent cx="5731510" cy="3630930"/>
-            <wp:effectExtent l="0" t="0" r="2540" b="7620"/>
-            <wp:docPr id="21" name="Picture 21"/>
+          <wp:inline distT="0" distB="0" distL="0" distR="0" wp14:anchorId="3F4F5C26" wp14:editId="5187BA99">
+            <wp:extent cx="5731510" cy="2675890"/>
+            <wp:effectExtent l="0" t="0" r="2540" b="0"/>
+            <wp:docPr id="20" name="Picture 20"/>
             <wp:cNvGraphicFramePr>
               <a:graphicFrameLocks xmlns:a="http://schemas.openxmlformats.org/drawingml/2006/main" noChangeAspect="1"/>
             </wp:cNvGraphicFramePr>
@@ -5060,7 +5094,7 @@
                   <pic:spPr>
                     <a:xfrm>
                       <a:off x="0" y="0"/>
-                      <a:ext cx="5731510" cy="3630930"/>
+                      <a:ext cx="5731510" cy="2675890"/>
                     </a:xfrm>
                     <a:prstGeom prst="rect">
                       <a:avLst/>
@@ -5074,26 +5108,15 @@
       </w:r>
     </w:p>
     <w:p>
-      <w:pPr>
-        <w:pStyle w:val="Heading3"/>
-      </w:pPr>
-      <w:bookmarkStart w:id="23" w:name="_Toc34860932"/>
-      <w:r>
-        <w:lastRenderedPageBreak/>
-        <w:t>Part 3: Sigmoid Function Perceptron Method</w:t>
-      </w:r>
-      <w:bookmarkEnd w:id="23"/>
-    </w:p>
-    <w:p>
       <w:r>
         <w:rPr>
           <w:noProof/>
         </w:rPr>
         <w:drawing>
-          <wp:inline distT="0" distB="0" distL="0" distR="0" wp14:anchorId="52C25E78" wp14:editId="1CDC0D5C">
-            <wp:extent cx="5731510" cy="3667760"/>
-            <wp:effectExtent l="0" t="0" r="2540" b="8890"/>
-            <wp:docPr id="22" name="Picture 22"/>
+          <wp:inline distT="0" distB="0" distL="0" distR="0" wp14:anchorId="0851EAE7" wp14:editId="7E9DEE64">
+            <wp:extent cx="5731510" cy="3630930"/>
+            <wp:effectExtent l="0" t="0" r="2540" b="7620"/>
+            <wp:docPr id="21" name="Picture 21"/>
             <wp:cNvGraphicFramePr>
               <a:graphicFrameLocks xmlns:a="http://schemas.openxmlformats.org/drawingml/2006/main" noChangeAspect="1"/>
             </wp:cNvGraphicFramePr>
@@ -5113,7 +5136,7 @@
                   <pic:spPr>
                     <a:xfrm>
                       <a:off x="0" y="0"/>
-                      <a:ext cx="5731510" cy="3667760"/>
+                      <a:ext cx="5731510" cy="3630930"/>
                     </a:xfrm>
                     <a:prstGeom prst="rect">
                       <a:avLst/>
@@ -5127,15 +5150,26 @@
       </w:r>
     </w:p>
     <w:p>
+      <w:pPr>
+        <w:pStyle w:val="Heading3"/>
+      </w:pPr>
+      <w:bookmarkStart w:id="23" w:name="_Toc34860932"/>
+      <w:r>
+        <w:lastRenderedPageBreak/>
+        <w:t>Part 3: Sigmoid Function Perceptron Method</w:t>
+      </w:r>
+      <w:bookmarkEnd w:id="23"/>
+    </w:p>
+    <w:p>
       <w:r>
         <w:rPr>
           <w:noProof/>
         </w:rPr>
         <w:drawing>
-          <wp:inline distT="0" distB="0" distL="0" distR="0" wp14:anchorId="0ED4171A" wp14:editId="282DF5E2">
-            <wp:extent cx="5731510" cy="1705610"/>
+          <wp:inline distT="0" distB="0" distL="0" distR="0" wp14:anchorId="52C25E78" wp14:editId="1CDC0D5C">
+            <wp:extent cx="5731510" cy="3667760"/>
             <wp:effectExtent l="0" t="0" r="2540" b="8890"/>
-            <wp:docPr id="23" name="Picture 23"/>
+            <wp:docPr id="22" name="Picture 22"/>
             <wp:cNvGraphicFramePr>
               <a:graphicFrameLocks xmlns:a="http://schemas.openxmlformats.org/drawingml/2006/main" noChangeAspect="1"/>
             </wp:cNvGraphicFramePr>
@@ -5155,7 +5189,7 @@
                   <pic:spPr>
                     <a:xfrm>
                       <a:off x="0" y="0"/>
-                      <a:ext cx="5731510" cy="1705610"/>
+                      <a:ext cx="5731510" cy="3667760"/>
                     </a:xfrm>
                     <a:prstGeom prst="rect">
                       <a:avLst/>
@@ -5169,25 +5203,15 @@
       </w:r>
     </w:p>
     <w:p>
-      <w:pPr>
-        <w:pStyle w:val="Heading3"/>
-      </w:pPr>
-      <w:bookmarkStart w:id="24" w:name="_Toc34860933"/>
-      <w:r>
-        <w:t>Part 3: Sigmoid Perceptron Result</w:t>
-      </w:r>
-      <w:bookmarkEnd w:id="24"/>
-    </w:p>
-    <w:p>
       <w:r>
         <w:rPr>
           <w:noProof/>
         </w:rPr>
         <w:drawing>
-          <wp:inline distT="0" distB="0" distL="0" distR="0" wp14:anchorId="4B82DD4D" wp14:editId="3DBB813B">
-            <wp:extent cx="5731510" cy="2014855"/>
-            <wp:effectExtent l="0" t="0" r="2540" b="4445"/>
-            <wp:docPr id="24" name="Picture 24"/>
+          <wp:inline distT="0" distB="0" distL="0" distR="0" wp14:anchorId="0ED4171A" wp14:editId="282DF5E2">
+            <wp:extent cx="5731510" cy="1705610"/>
+            <wp:effectExtent l="0" t="0" r="2540" b="8890"/>
+            <wp:docPr id="23" name="Picture 23"/>
             <wp:cNvGraphicFramePr>
               <a:graphicFrameLocks xmlns:a="http://schemas.openxmlformats.org/drawingml/2006/main" noChangeAspect="1"/>
             </wp:cNvGraphicFramePr>
@@ -5207,7 +5231,7 @@
                   <pic:spPr>
                     <a:xfrm>
                       <a:off x="0" y="0"/>
-                      <a:ext cx="5731510" cy="2014855"/>
+                      <a:ext cx="5731510" cy="1705610"/>
                     </a:xfrm>
                     <a:prstGeom prst="rect">
                       <a:avLst/>
@@ -5224,18 +5248,11 @@
       <w:pPr>
         <w:pStyle w:val="Heading3"/>
       </w:pPr>
-      <w:bookmarkStart w:id="25" w:name="_Toc34860934"/>
-      <w:r>
-        <w:lastRenderedPageBreak/>
-        <w:t xml:space="preserve">Part 3: </w:t>
-      </w:r>
-      <w:r>
-        <w:t>Effect of Learning Rates on Sigmoid Perceptron</w:t>
-      </w:r>
-      <w:bookmarkEnd w:id="25"/>
-      <w:r>
-        <w:t xml:space="preserve"> </w:t>
-      </w:r>
+      <w:bookmarkStart w:id="24" w:name="_Toc34860933"/>
+      <w:r>
+        <w:t>Part 3: Sigmoid Perceptron Result</w:t>
+      </w:r>
+      <w:bookmarkEnd w:id="24"/>
     </w:p>
     <w:p>
       <w:r>
@@ -5243,10 +5260,10 @@
           <w:noProof/>
         </w:rPr>
         <w:drawing>
-          <wp:inline distT="0" distB="0" distL="0" distR="0" wp14:anchorId="003BD0BA" wp14:editId="0CE45186">
-            <wp:extent cx="5731510" cy="2607945"/>
-            <wp:effectExtent l="0" t="0" r="2540" b="1905"/>
-            <wp:docPr id="25" name="Picture 25"/>
+          <wp:inline distT="0" distB="0" distL="0" distR="0" wp14:anchorId="4B82DD4D" wp14:editId="3DBB813B">
+            <wp:extent cx="5731510" cy="2014855"/>
+            <wp:effectExtent l="0" t="0" r="2540" b="4445"/>
+            <wp:docPr id="24" name="Picture 24"/>
             <wp:cNvGraphicFramePr>
               <a:graphicFrameLocks xmlns:a="http://schemas.openxmlformats.org/drawingml/2006/main" noChangeAspect="1"/>
             </wp:cNvGraphicFramePr>
@@ -5266,6 +5283,65 @@
                   <pic:spPr>
                     <a:xfrm>
                       <a:off x="0" y="0"/>
+                      <a:ext cx="5731510" cy="2014855"/>
+                    </a:xfrm>
+                    <a:prstGeom prst="rect">
+                      <a:avLst/>
+                    </a:prstGeom>
+                  </pic:spPr>
+                </pic:pic>
+              </a:graphicData>
+            </a:graphic>
+          </wp:inline>
+        </w:drawing>
+      </w:r>
+    </w:p>
+    <w:p>
+      <w:pPr>
+        <w:pStyle w:val="Heading3"/>
+      </w:pPr>
+      <w:bookmarkStart w:id="25" w:name="_Toc34860934"/>
+      <w:r>
+        <w:lastRenderedPageBreak/>
+        <w:t xml:space="preserve">Part 3: </w:t>
+      </w:r>
+      <w:r>
+        <w:t>Effect of Learning Rates on Sigmoid Perceptron</w:t>
+      </w:r>
+      <w:bookmarkEnd w:id="25"/>
+      <w:r>
+        <w:t xml:space="preserve"> </w:t>
+      </w:r>
+    </w:p>
+    <w:p>
+      <w:r>
+        <w:rPr>
+          <w:noProof/>
+        </w:rPr>
+        <w:drawing>
+          <wp:inline distT="0" distB="0" distL="0" distR="0" wp14:anchorId="003BD0BA" wp14:editId="0CE45186">
+            <wp:extent cx="5731510" cy="2607945"/>
+            <wp:effectExtent l="0" t="0" r="2540" b="1905"/>
+            <wp:docPr id="25" name="Picture 25"/>
+            <wp:cNvGraphicFramePr>
+              <a:graphicFrameLocks xmlns:a="http://schemas.openxmlformats.org/drawingml/2006/main" noChangeAspect="1"/>
+            </wp:cNvGraphicFramePr>
+            <a:graphic xmlns:a="http://schemas.openxmlformats.org/drawingml/2006/main">
+              <a:graphicData uri="http://schemas.openxmlformats.org/drawingml/2006/picture">
+                <pic:pic xmlns:pic="http://schemas.openxmlformats.org/drawingml/2006/picture">
+                  <pic:nvPicPr>
+                    <pic:cNvPr id="1" name=""/>
+                    <pic:cNvPicPr/>
+                  </pic:nvPicPr>
+                  <pic:blipFill>
+                    <a:blip r:embed="rId53"/>
+                    <a:stretch>
+                      <a:fillRect/>
+                    </a:stretch>
+                  </pic:blipFill>
+                  <pic:spPr>
+                    <a:xfrm>
+                      <a:off x="0" y="0"/>
                       <a:ext cx="5731510" cy="2607945"/>
                     </a:xfrm>
                     <a:prstGeom prst="rect">
@@ -5300,7 +5376,7 @@
                     <pic:cNvPicPr/>
                   </pic:nvPicPr>
                   <pic:blipFill>
-                    <a:blip r:embed="rId53"/>
+                    <a:blip r:embed="rId54"/>
                     <a:stretch>
                       <a:fillRect/>
                     </a:stretch>
@@ -6352,7 +6428,7 @@
 </file>
 
 <file path=customXml/itemProps1.xml><?xml version="1.0" encoding="utf-8"?>
-<ds:datastoreItem xmlns:ds="http://schemas.openxmlformats.org/officeDocument/2006/customXml" ds:itemID="{2C68FCA7-D0D8-40B9-9ABE-FEB61F21BC77}">
+<ds:datastoreItem xmlns:ds="http://schemas.openxmlformats.org/officeDocument/2006/customXml" ds:itemID="{C7E3FF8B-B7E3-44C6-8AED-600C53D76F31}">
   <ds:schemaRefs>
     <ds:schemaRef ds:uri="http://schemas.openxmlformats.org/officeDocument/2006/bibliography"/>
   </ds:schemaRefs>

</xml_diff>